<commit_message>
Ya estan todas las sc
</commit_message>
<xml_diff>
--- a/Screen shots.docx
+++ b/Screen shots.docx
@@ -63,6 +63,10 @@
         </w:drawing>
       </w:r>
       <w:r>
+        <w:rPr>
+          <w:noProof/>
+          <w:lang w:val="en-GB" w:eastAsia="en-GB"/>
+        </w:rPr>
         <w:drawing>
           <wp:anchor distT="0" distB="0" distL="114300" distR="114300" simplePos="0" relativeHeight="251658240" behindDoc="0" locked="0" layoutInCell="1" allowOverlap="1">
             <wp:simplePos x="0" y="0"/>
@@ -548,6 +552,10 @@
         </w:drawing>
       </w:r>
       <w:r>
+        <w:rPr>
+          <w:noProof/>
+          <w:lang w:val="en-GB" w:eastAsia="en-GB"/>
+        </w:rPr>
         <w:drawing>
           <wp:anchor distT="0" distB="0" distL="114300" distR="114300" simplePos="0" relativeHeight="251667456" behindDoc="0" locked="0" layoutInCell="1" allowOverlap="1">
             <wp:simplePos x="0" y="0"/>
@@ -862,6 +870,10 @@
     <w:p/>
     <w:p>
       <w:r>
+        <w:rPr>
+          <w:noProof/>
+          <w:lang w:val="en-GB" w:eastAsia="en-GB"/>
+        </w:rPr>
         <w:lastRenderedPageBreak/>
         <w:drawing>
           <wp:anchor distT="0" distB="0" distL="114300" distR="114300" simplePos="0" relativeHeight="251672576" behindDoc="0" locked="0" layoutInCell="1" allowOverlap="1">
@@ -967,12 +979,64 @@
         </w:drawing>
       </w:r>
     </w:p>
+    <w:p/>
+    <w:p/>
     <w:p>
       <w:bookmarkStart w:id="0" w:name="_GoBack"/>
+      <w:r>
+        <w:lastRenderedPageBreak/>
+        <w:drawing>
+          <wp:anchor distT="0" distB="0" distL="114300" distR="114300" simplePos="0" relativeHeight="251673600" behindDoc="0" locked="0" layoutInCell="1" allowOverlap="1">
+            <wp:simplePos x="0" y="0"/>
+            <wp:positionH relativeFrom="margin">
+              <wp:align>right</wp:align>
+            </wp:positionH>
+            <wp:positionV relativeFrom="paragraph">
+              <wp:posOffset>0</wp:posOffset>
+            </wp:positionV>
+            <wp:extent cx="5515745" cy="7087589"/>
+            <wp:effectExtent l="0" t="0" r="8890" b="0"/>
+            <wp:wrapTopAndBottom/>
+            <wp:docPr id="2" name="Imagen 2"/>
+            <wp:cNvGraphicFramePr>
+              <a:graphicFrameLocks xmlns:a="http://schemas.openxmlformats.org/drawingml/2006/main" noChangeAspect="1"/>
+            </wp:cNvGraphicFramePr>
+            <a:graphic xmlns:a="http://schemas.openxmlformats.org/drawingml/2006/main">
+              <a:graphicData uri="http://schemas.openxmlformats.org/drawingml/2006/picture">
+                <pic:pic xmlns:pic="http://schemas.openxmlformats.org/drawingml/2006/picture">
+                  <pic:nvPicPr>
+                    <pic:cNvPr id="1" name=""/>
+                    <pic:cNvPicPr/>
+                  </pic:nvPicPr>
+                  <pic:blipFill>
+                    <a:blip r:embed="rId21">
+                      <a:extLst>
+                        <a:ext uri="{28A0092B-C50C-407E-A947-70E740481C1C}">
+                          <a14:useLocalDpi xmlns:a14="http://schemas.microsoft.com/office/drawing/2010/main" val="0"/>
+                        </a:ext>
+                      </a:extLst>
+                    </a:blip>
+                    <a:stretch>
+                      <a:fillRect/>
+                    </a:stretch>
+                  </pic:blipFill>
+                  <pic:spPr>
+                    <a:xfrm>
+                      <a:off x="0" y="0"/>
+                      <a:ext cx="5515745" cy="7087589"/>
+                    </a:xfrm>
+                    <a:prstGeom prst="rect">
+                      <a:avLst/>
+                    </a:prstGeom>
+                  </pic:spPr>
+                </pic:pic>
+              </a:graphicData>
+            </a:graphic>
+          </wp:anchor>
+        </w:drawing>
+      </w:r>
       <w:bookmarkEnd w:id="0"/>
     </w:p>
-    <w:p/>
-    <w:p/>
     <w:sectPr>
       <w:pgSz w:w="11906" w:h="16838"/>
       <w:pgMar w:top="1440" w:right="1440" w:bottom="1440" w:left="1440" w:header="708" w:footer="708" w:gutter="0"/>

</xml_diff>